<commit_message>
Updated Camera Test Documents
</commit_message>
<xml_diff>
--- a/Camera Test Documents/Camera Evaluation.docx
+++ b/Camera Test Documents/Camera Evaluation.docx
@@ -34,7 +34,7 @@
         </w:rPr>
         <w:t xml:space="preserve">The </w:t>
       </w:r>
-      <w:hyperlink r:id="rId5" w:history="1">
+      <w:hyperlink r:id="rId6" w:history="1">
         <w:r>
           <w:rPr>
             <w:rStyle w:val="Hyperlink"/>
@@ -124,7 +124,7 @@
           <w:szCs w:val="24"/>
         </w:rPr>
       </w:pPr>
-      <w:hyperlink r:id="rId6" w:history="1">
+      <w:hyperlink r:id="rId7" w:history="1">
         <w:r>
           <w:rPr>
             <w:rStyle w:val="Hyperlink"/>
@@ -182,7 +182,7 @@
           <w:shd w:val="clear" w:color="auto" w:fill="FFFFFF"/>
         </w:rPr>
       </w:pPr>
-      <w:hyperlink r:id="rId7" w:history="1">
+      <w:hyperlink r:id="rId8" w:history="1">
         <w:r>
           <w:rPr>
             <w:rStyle w:val="Hyperlink"/>
@@ -343,7 +343,7 @@
           <w:shd w:val="clear" w:color="auto" w:fill="FFFFFF"/>
         </w:rPr>
       </w:pPr>
-      <w:hyperlink r:id="rId8" w:history="1">
+      <w:hyperlink r:id="rId9" w:history="1">
         <w:r>
           <w:rPr>
             <w:rStyle w:val="Hyperlink"/>
@@ -381,7 +381,7 @@
           <w:shd w:val="clear" w:color="auto" w:fill="FFFFFF"/>
         </w:rPr>
       </w:pPr>
-      <w:hyperlink r:id="rId9" w:history="1">
+      <w:hyperlink r:id="rId10" w:history="1">
         <w:r>
           <w:rPr>
             <w:rStyle w:val="Hyperlink"/>
@@ -430,7 +430,7 @@
           <w:shd w:val="clear" w:color="auto" w:fill="FFFFFF"/>
         </w:rPr>
       </w:pPr>
-      <w:hyperlink r:id="rId10" w:history="1">
+      <w:hyperlink r:id="rId11" w:history="1">
         <w:r>
           <w:rPr>
             <w:rStyle w:val="Hyperlink"/>
@@ -458,7 +458,7 @@
           <w:shd w:val="clear" w:color="auto" w:fill="FFFFFF"/>
         </w:rPr>
       </w:pPr>
-      <w:hyperlink r:id="rId11" w:history="1">
+      <w:hyperlink r:id="rId12" w:history="1">
         <w:r>
           <w:rPr>
             <w:rStyle w:val="Hyperlink"/>
@@ -509,7 +509,7 @@
         </w:rPr>
         <w:t xml:space="preserve">We are securing the camera to the user with a </w:t>
       </w:r>
-      <w:hyperlink r:id="rId12" w:history="1">
+      <w:hyperlink r:id="rId13" w:history="1">
         <w:r>
           <w:rPr>
             <w:rStyle w:val="Hyperlink"/>
@@ -542,7 +542,7 @@
         </w:rPr>
         <w:t xml:space="preserve">due to a puzzling design choice that restricts the rotation of the case. This can be solved via makeshift methods, however can be permanently solved by acquiring an extended attachment piece such as the one found in </w:t>
       </w:r>
-      <w:hyperlink r:id="rId13" w:history="1">
+      <w:hyperlink r:id="rId14" w:history="1">
         <w:r>
           <w:rPr>
             <w:rStyle w:val="Hyperlink"/>
@@ -623,7 +623,7 @@
         </w:rPr>
         <w:t xml:space="preserve">Some of the problems identified here could be alleviated with the use of a </w:t>
       </w:r>
-      <w:hyperlink r:id="rId14" w:history="1">
+      <w:hyperlink r:id="rId15" w:history="1">
         <w:r>
           <w:rPr>
             <w:rStyle w:val="Hyperlink"/>
@@ -752,16 +752,653 @@
     <w:p>
       <w:pPr>
         <w:rPr>
+          <w:sz w:val="24"/>
+          <w:szCs w:val="24"/>
+        </w:rPr>
+      </w:pPr>
+      <w:r>
+        <w:rPr>
+          <w:sz w:val="24"/>
+          <w:szCs w:val="24"/>
+        </w:rPr>
+        <w:t>Google Glass was also briefly considered as a potential alternative. While it would probably provide us the best first person data set physically possible, and is not that intrusive or uncomfortable to wear, it is unfortunately no longer being supported or sold by google as of January 2015. What was released to the public was only a prototype however, so it is very possible that google will return to the market with a new product in the foreseeable future. But the google glass prototype retailed for around $1500 USD upon release so it is probably out of the question when it comes to affordable alternatives when it is compared to the x90 on a head mount which is 15 times cheaper with most likely comparable results. Once again the trade-off would most likely not be worth it.</w:t>
+      </w:r>
+    </w:p>
+    <w:p>
+      <w:pPr>
+        <w:rPr>
+          <w:sz w:val="24"/>
+          <w:szCs w:val="24"/>
+        </w:rPr>
+      </w:pPr>
+    </w:p>
+    <w:p>
+      <w:pPr>
+        <w:jc w:val="center"/>
+        <w:rPr>
+          <w:b/>
+          <w:sz w:val="28"/>
+          <w:szCs w:val="28"/>
+          <w:highlight w:val="yellow"/>
+        </w:rPr>
+      </w:pPr>
+      <w:r>
+        <w:rPr>
+          <w:b/>
+          <w:sz w:val="28"/>
+          <w:szCs w:val="28"/>
+          <w:highlight w:val="yellow"/>
+        </w:rPr>
+        <w:t>Further Evaluation after filming initial 2 hours of footage for data set:</w:t>
+      </w:r>
+    </w:p>
+    <w:p>
+      <w:pPr>
+        <w:rPr>
+          <w:sz w:val="24"/>
+          <w:szCs w:val="24"/>
+          <w:highlight w:val="yellow"/>
+        </w:rPr>
+      </w:pPr>
+      <w:r>
+        <w:rPr>
+          <w:sz w:val="24"/>
+          <w:szCs w:val="24"/>
+          <w:highlight w:val="yellow"/>
+        </w:rPr>
+        <w:t>While filming the initial data set we noticed some of the following observations/issues.</w:t>
+      </w:r>
+    </w:p>
+    <w:p>
+      <w:pPr>
+        <w:rPr>
+          <w:b/>
+          <w:sz w:val="24"/>
+          <w:szCs w:val="24"/>
+          <w:highlight w:val="yellow"/>
+        </w:rPr>
+      </w:pPr>
+    </w:p>
+    <w:p>
+      <w:pPr>
+        <w:rPr>
+          <w:b/>
+          <w:sz w:val="24"/>
+          <w:szCs w:val="24"/>
+          <w:highlight w:val="yellow"/>
+        </w:rPr>
+      </w:pPr>
+      <w:r>
+        <w:rPr>
+          <w:b/>
+          <w:sz w:val="24"/>
+          <w:szCs w:val="24"/>
+          <w:highlight w:val="yellow"/>
+        </w:rPr>
+        <w:t>Depth/width problems</w:t>
+      </w:r>
+      <w:r>
+        <w:rPr>
+          <w:b/>
+          <w:sz w:val="24"/>
+          <w:szCs w:val="24"/>
+          <w:highlight w:val="yellow"/>
+        </w:rPr>
+        <w:t>:</w:t>
+      </w:r>
+    </w:p>
+    <w:p>
+      <w:pPr>
+        <w:rPr>
+          <w:sz w:val="24"/>
+          <w:szCs w:val="24"/>
+          <w:highlight w:val="yellow"/>
+        </w:rPr>
+      </w:pPr>
+      <w:r>
+        <w:rPr>
+          <w:sz w:val="24"/>
+          <w:szCs w:val="24"/>
+          <w:highlight w:val="yellow"/>
+        </w:rPr>
+        <w:t>When reviewing the footage we filmed, we surprised ourselves with the cameras wide angle. It was able to see more width than we were expecting. This is good as it means we made the right choice of camera for capturing a wide field of view. The small negative there is that when we thought we were filming in front of a plain white wall, the camera was actually picking up other objects like chairs and people to the sides which we though were out of sight. We were aiming for simple, single colour backgrounds but ended up with some that were a little more “busy” than originally intended.</w:t>
+      </w:r>
+    </w:p>
+    <w:p>
+      <w:pPr>
+        <w:rPr>
+          <w:sz w:val="24"/>
+          <w:szCs w:val="24"/>
+          <w:highlight w:val="yellow"/>
+        </w:rPr>
+      </w:pPr>
+      <w:r>
+        <w:rPr>
+          <w:sz w:val="24"/>
+          <w:szCs w:val="24"/>
+          <w:highlight w:val="yellow"/>
+        </w:rPr>
+        <w:t>The main and basically only problem with the camera is that when actions are performed to close to the body (</w:t>
+      </w:r>
+      <w:proofErr w:type="spellStart"/>
+      <w:r>
+        <w:rPr>
+          <w:sz w:val="24"/>
+          <w:szCs w:val="24"/>
+          <w:highlight w:val="yellow"/>
+        </w:rPr>
+        <w:t>ie</w:t>
+      </w:r>
+      <w:proofErr w:type="spellEnd"/>
+      <w:r>
+        <w:rPr>
+          <w:sz w:val="24"/>
+          <w:szCs w:val="24"/>
+          <w:highlight w:val="yellow"/>
+        </w:rPr>
+        <w:t xml:space="preserve">, above or below the camera) it is missed entirely or you can make out what is happening but it is not reliable and distinct enough to train a machine on. We had already identified this, for activities such as eating and drinking. The problem this time was </w:t>
+      </w:r>
+      <w:r>
+        <w:rPr>
+          <w:sz w:val="24"/>
+          <w:szCs w:val="24"/>
+          <w:highlight w:val="yellow"/>
+        </w:rPr>
+        <w:lastRenderedPageBreak/>
+        <w:t>primarily discovered while performing actions while sitting down.</w:t>
+      </w:r>
+      <w:r>
+        <w:rPr>
+          <w:sz w:val="24"/>
+          <w:szCs w:val="24"/>
+          <w:highlight w:val="yellow"/>
+        </w:rPr>
+        <w:t xml:space="preserve"> We decided to film some actions while seated since usually you use cutlery and write while seated. We ended up losing a lot of footage since most of the time, when you eat or write, you have your food or book right underneath you which ends up not being captured by the camera. </w:t>
+      </w:r>
+      <w:r>
+        <w:rPr>
+          <w:sz w:val="24"/>
+          <w:szCs w:val="24"/>
+          <w:highlight w:val="yellow"/>
+        </w:rPr>
+        <w:t xml:space="preserve">This issue can be circumvented by adjusting the camera specifically for when the actor is sitting vs standing. But in a real world application, we wouldn’t expect patients to be </w:t>
+      </w:r>
+      <w:r>
+        <w:rPr>
+          <w:sz w:val="24"/>
+          <w:szCs w:val="24"/>
+          <w:highlight w:val="yellow"/>
+        </w:rPr>
+        <w:t>constantly</w:t>
+      </w:r>
+      <w:r>
+        <w:rPr>
+          <w:sz w:val="24"/>
+          <w:szCs w:val="24"/>
+          <w:highlight w:val="yellow"/>
+        </w:rPr>
+        <w:t xml:space="preserve"> adjusting and repositioning the</w:t>
+      </w:r>
+      <w:r>
+        <w:rPr>
+          <w:sz w:val="24"/>
+          <w:szCs w:val="24"/>
+          <w:highlight w:val="yellow"/>
+        </w:rPr>
+        <w:t xml:space="preserve"> camera </w:t>
+      </w:r>
+      <w:r>
+        <w:rPr>
+          <w:sz w:val="24"/>
+          <w:szCs w:val="24"/>
+          <w:highlight w:val="yellow"/>
+        </w:rPr>
+        <w:t>whenever they need to stand or sit down. It would be unrealistic.</w:t>
+      </w:r>
+    </w:p>
+    <w:p>
+      <w:pPr>
+        <w:rPr>
+          <w:sz w:val="24"/>
+          <w:szCs w:val="24"/>
+          <w:highlight w:val="yellow"/>
+        </w:rPr>
+      </w:pPr>
+      <w:r>
+        <w:rPr>
+          <w:sz w:val="24"/>
+          <w:szCs w:val="24"/>
+          <w:highlight w:val="yellow"/>
+        </w:rPr>
+        <w:t>Perhaps a similar camera that has less thickness to the case would help but I think only a 360</w:t>
+      </w:r>
+      <w:r>
+        <w:rPr>
+          <w:rFonts w:ascii="Times New Roman" w:hAnsi="Times New Roman" w:cs="Times New Roman"/>
+          <w:sz w:val="24"/>
+          <w:szCs w:val="24"/>
+          <w:highlight w:val="yellow"/>
+        </w:rPr>
+        <w:t xml:space="preserve"> º </w:t>
+      </w:r>
+      <w:r>
+        <w:rPr>
           <w:rFonts w:cstheme="minorHAnsi"/>
-        </w:rPr>
-      </w:pPr>
-      <w:r>
-        <w:rPr>
-          <w:sz w:val="24"/>
-          <w:szCs w:val="24"/>
-        </w:rPr>
-        <w:t>Google Glass was also briefly considered as a potential alternative. While it would probably provide us the best first person data set physically possible, and is not that intrusive or uncomfortable to wear, it is unfortunately no longer being supported or sold by google as of January 2015. What was released to the public was only a prototype however, so it is very possible that google will return to the market with a new product in the foreseeable future. But the google glass prototype retailed for around $1500 USD upon release so it is probably out of the question when it comes to affordable alternatives when it is compared to the x90 on a head mount which is 15 times cheaper with most likely comparable results. Once again the trade-off would most likely not be worth it.</w:t>
-      </w:r>
+          <w:highlight w:val="yellow"/>
+        </w:rPr>
+        <w:t xml:space="preserve">or head mount would solve the problem. The advantages </w:t>
+      </w:r>
+      <w:r>
+        <w:rPr>
+          <w:rFonts w:cstheme="minorHAnsi"/>
+          <w:highlight w:val="yellow"/>
+        </w:rPr>
+        <w:t>and</w:t>
+      </w:r>
+      <w:r>
+        <w:rPr>
+          <w:rFonts w:cstheme="minorHAnsi"/>
+          <w:highlight w:val="yellow"/>
+        </w:rPr>
+        <w:t xml:space="preserve"> disadvantages to those two approaches were addressed above.</w:t>
+      </w:r>
+    </w:p>
+    <w:p>
+      <w:pPr>
+        <w:rPr>
+          <w:sz w:val="24"/>
+          <w:szCs w:val="24"/>
+          <w:highlight w:val="yellow"/>
+        </w:rPr>
+      </w:pPr>
+    </w:p>
+    <w:p>
+      <w:pPr>
+        <w:rPr>
+          <w:b/>
+          <w:sz w:val="24"/>
+          <w:szCs w:val="24"/>
+          <w:highlight w:val="yellow"/>
+        </w:rPr>
+      </w:pPr>
+      <w:r>
+        <w:rPr>
+          <w:b/>
+          <w:sz w:val="24"/>
+          <w:szCs w:val="24"/>
+          <w:highlight w:val="yellow"/>
+        </w:rPr>
+        <w:t>Camera position inconsistencies</w:t>
+      </w:r>
+      <w:r>
+        <w:rPr>
+          <w:b/>
+          <w:sz w:val="24"/>
+          <w:szCs w:val="24"/>
+          <w:highlight w:val="yellow"/>
+        </w:rPr>
+        <w:t>:</w:t>
+      </w:r>
+    </w:p>
+    <w:p>
+      <w:pPr>
+        <w:rPr>
+          <w:sz w:val="24"/>
+          <w:szCs w:val="24"/>
+          <w:highlight w:val="yellow"/>
+        </w:rPr>
+      </w:pPr>
+      <w:r>
+        <w:rPr>
+          <w:sz w:val="24"/>
+          <w:szCs w:val="24"/>
+          <w:highlight w:val="yellow"/>
+        </w:rPr>
+        <w:t xml:space="preserve">To access the camera’s ports and the side menu button, the camera has to be removed from </w:t>
+      </w:r>
+      <w:r>
+        <w:rPr>
+          <w:sz w:val="24"/>
+          <w:szCs w:val="24"/>
+          <w:highlight w:val="yellow"/>
+        </w:rPr>
+        <w:t>its</w:t>
+      </w:r>
+      <w:r>
+        <w:rPr>
+          <w:sz w:val="24"/>
+          <w:szCs w:val="24"/>
+          <w:highlight w:val="yellow"/>
+        </w:rPr>
+        <w:t xml:space="preserve"> case. But because of the way </w:t>
+      </w:r>
+      <w:r>
+        <w:rPr>
+          <w:sz w:val="24"/>
+          <w:szCs w:val="24"/>
+          <w:highlight w:val="yellow"/>
+        </w:rPr>
+        <w:t>the camera clips in</w:t>
+      </w:r>
+      <w:r>
+        <w:rPr>
+          <w:sz w:val="24"/>
+          <w:szCs w:val="24"/>
+          <w:highlight w:val="yellow"/>
+        </w:rPr>
+        <w:t xml:space="preserve">to the chest mount, this means the case has to be tilted down so the camera can be removed. This is also necessary if we want to check the playback or what’s actually in </w:t>
+      </w:r>
+      <w:r>
+        <w:rPr>
+          <w:sz w:val="24"/>
+          <w:szCs w:val="24"/>
+          <w:highlight w:val="yellow"/>
+        </w:rPr>
+        <w:t xml:space="preserve">the frame </w:t>
+      </w:r>
+      <w:proofErr w:type="spellStart"/>
+      <w:r>
+        <w:rPr>
+          <w:sz w:val="24"/>
+          <w:szCs w:val="24"/>
+          <w:highlight w:val="yellow"/>
+        </w:rPr>
+        <w:t>etc</w:t>
+      </w:r>
+      <w:proofErr w:type="spellEnd"/>
+      <w:r>
+        <w:rPr>
+          <w:sz w:val="24"/>
+          <w:szCs w:val="24"/>
+          <w:highlight w:val="yellow"/>
+        </w:rPr>
+        <w:t>,</w:t>
+      </w:r>
+      <w:r>
+        <w:rPr>
+          <w:sz w:val="24"/>
+          <w:szCs w:val="24"/>
+          <w:highlight w:val="yellow"/>
+        </w:rPr>
+        <w:t xml:space="preserve"> before we start recording.</w:t>
+      </w:r>
+    </w:p>
+    <w:p>
+      <w:pPr>
+        <w:rPr>
+          <w:sz w:val="24"/>
+          <w:szCs w:val="24"/>
+          <w:highlight w:val="yellow"/>
+        </w:rPr>
+      </w:pPr>
+      <w:r>
+        <w:rPr>
+          <w:sz w:val="24"/>
+          <w:szCs w:val="24"/>
+          <w:highlight w:val="yellow"/>
+        </w:rPr>
+        <w:t>This makes it rather difficult to keep the camera positioned at a consistent angle between takes. The chest mount also needs to be on tightly, otherwise the mount may tilt to one side and put the frame on a slight angle. While conducting further filming for the Data Set we can be extra careful to make sure we don’t run into these problems. But again</w:t>
+      </w:r>
+      <w:r>
+        <w:rPr>
+          <w:sz w:val="24"/>
+          <w:szCs w:val="24"/>
+          <w:highlight w:val="yellow"/>
+        </w:rPr>
+        <w:t>, in a real world application we wouldn’t want to rely on the patients constantly having to check to ensure the camera’s framing is correct or that there isn’t any titling with the chest mount.</w:t>
+      </w:r>
+    </w:p>
+    <w:p>
+      <w:pPr>
+        <w:rPr>
+          <w:sz w:val="24"/>
+          <w:szCs w:val="24"/>
+          <w:highlight w:val="yellow"/>
+        </w:rPr>
+      </w:pPr>
+      <w:r>
+        <w:rPr>
+          <w:sz w:val="24"/>
+          <w:szCs w:val="24"/>
+          <w:highlight w:val="yellow"/>
+        </w:rPr>
+        <w:t>Perhaps these consistency issues won’t be a problem if the machine learning can detect the action regardless, but it’s still worth noting this issue.</w:t>
+      </w:r>
+    </w:p>
+    <w:p>
+      <w:pPr>
+        <w:rPr>
+          <w:b/>
+          <w:sz w:val="24"/>
+          <w:szCs w:val="24"/>
+          <w:highlight w:val="yellow"/>
+        </w:rPr>
+      </w:pPr>
+    </w:p>
+    <w:p>
+      <w:pPr>
+        <w:rPr>
+          <w:b/>
+          <w:sz w:val="24"/>
+          <w:szCs w:val="24"/>
+          <w:highlight w:val="yellow"/>
+        </w:rPr>
+      </w:pPr>
+      <w:r>
+        <w:rPr>
+          <w:b/>
+          <w:sz w:val="24"/>
+          <w:szCs w:val="24"/>
+          <w:highlight w:val="yellow"/>
+        </w:rPr>
+        <w:t>Auto lighting adjust</w:t>
+      </w:r>
+      <w:r>
+        <w:rPr>
+          <w:b/>
+          <w:sz w:val="24"/>
+          <w:szCs w:val="24"/>
+          <w:highlight w:val="yellow"/>
+        </w:rPr>
+        <w:t>:</w:t>
+      </w:r>
+    </w:p>
+    <w:p>
+      <w:pPr>
+        <w:rPr>
+          <w:sz w:val="24"/>
+          <w:szCs w:val="24"/>
+          <w:highlight w:val="yellow"/>
+        </w:rPr>
+      </w:pPr>
+      <w:r>
+        <w:rPr>
+          <w:sz w:val="24"/>
+          <w:szCs w:val="24"/>
+          <w:highlight w:val="yellow"/>
+        </w:rPr>
+        <w:t xml:space="preserve">The camera has </w:t>
+      </w:r>
+      <w:r>
+        <w:rPr>
+          <w:sz w:val="24"/>
+          <w:szCs w:val="24"/>
+          <w:highlight w:val="yellow"/>
+        </w:rPr>
+        <w:t xml:space="preserve">a lighting auto-adjust/focus feature which I presume most camera have. What this means is that it tends to react either very subtly or very drastically to light changes. </w:t>
+      </w:r>
+    </w:p>
+    <w:p>
+      <w:pPr>
+        <w:rPr>
+          <w:sz w:val="24"/>
+          <w:szCs w:val="24"/>
+          <w:highlight w:val="yellow"/>
+        </w:rPr>
+      </w:pPr>
+      <w:r>
+        <w:rPr>
+          <w:sz w:val="24"/>
+          <w:szCs w:val="24"/>
+          <w:highlight w:val="yellow"/>
+        </w:rPr>
+        <w:t xml:space="preserve">For example. In one room we had a switch that allowed us to control the brightness of the lights. We filmed at 3 different “light levels”. However upon reviewing the footage it is very hard to tell the difference, when in the physical room itself </w:t>
+      </w:r>
+      <w:r>
+        <w:rPr>
+          <w:sz w:val="24"/>
+          <w:szCs w:val="24"/>
+          <w:highlight w:val="yellow"/>
+        </w:rPr>
+        <w:t xml:space="preserve">it is a noticeable change in brightness. Then in other situations, such as where natural light is involved or when the patient moves between one </w:t>
+      </w:r>
+      <w:proofErr w:type="gramStart"/>
+      <w:r>
+        <w:rPr>
+          <w:sz w:val="24"/>
+          <w:szCs w:val="24"/>
+          <w:highlight w:val="yellow"/>
+        </w:rPr>
+        <w:t>room</w:t>
+      </w:r>
+      <w:proofErr w:type="gramEnd"/>
+      <w:r>
+        <w:rPr>
+          <w:sz w:val="24"/>
+          <w:szCs w:val="24"/>
+          <w:highlight w:val="yellow"/>
+        </w:rPr>
+        <w:t xml:space="preserve"> lit with a yellow light bulb into another room with white or florescent light bulbs. In this case, there can be a dramatic shift in light consistency.</w:t>
+      </w:r>
+    </w:p>
+    <w:p>
+      <w:pPr>
+        <w:rPr>
+          <w:sz w:val="24"/>
+          <w:szCs w:val="24"/>
+          <w:highlight w:val="yellow"/>
+        </w:rPr>
+      </w:pPr>
+      <w:r>
+        <w:rPr>
+          <w:sz w:val="24"/>
+          <w:szCs w:val="24"/>
+          <w:highlight w:val="yellow"/>
+        </w:rPr>
+        <w:t xml:space="preserve">The biggest problem is probably natural light, for example in the morning where there is typically a bright light shining through a window it will “white out” a lot of the frame. I am </w:t>
+      </w:r>
+      <w:r>
+        <w:rPr>
+          <w:sz w:val="24"/>
+          <w:szCs w:val="24"/>
+          <w:highlight w:val="yellow"/>
+        </w:rPr>
+        <w:lastRenderedPageBreak/>
+        <w:t xml:space="preserve">unsure if there is a way to disable the camera auto-adjust feature, there is probably some work around though. Clearly it is counterproductive to train the machine to try and recognise actions </w:t>
+      </w:r>
+      <w:r>
+        <w:rPr>
+          <w:sz w:val="24"/>
+          <w:szCs w:val="24"/>
+          <w:highlight w:val="yellow"/>
+        </w:rPr>
+        <w:t>that are obscured by over exposure and also to only film inside with no windows.</w:t>
+      </w:r>
+    </w:p>
+    <w:p>
+      <w:pPr>
+        <w:rPr>
+          <w:b/>
+          <w:sz w:val="24"/>
+          <w:szCs w:val="24"/>
+          <w:highlight w:val="yellow"/>
+        </w:rPr>
+      </w:pPr>
+    </w:p>
+    <w:p>
+      <w:pPr>
+        <w:rPr>
+          <w:b/>
+          <w:sz w:val="24"/>
+          <w:szCs w:val="24"/>
+          <w:highlight w:val="yellow"/>
+        </w:rPr>
+      </w:pPr>
+      <w:r>
+        <w:rPr>
+          <w:b/>
+          <w:sz w:val="24"/>
+          <w:szCs w:val="24"/>
+          <w:highlight w:val="yellow"/>
+        </w:rPr>
+        <w:t xml:space="preserve">Activity consistency </w:t>
+      </w:r>
+      <w:r>
+        <w:rPr>
+          <w:b/>
+          <w:sz w:val="24"/>
+          <w:szCs w:val="24"/>
+          <w:highlight w:val="yellow"/>
+        </w:rPr>
+        <w:t>required:</w:t>
+      </w:r>
+    </w:p>
+    <w:p>
+      <w:pPr>
+        <w:rPr>
+          <w:sz w:val="24"/>
+          <w:szCs w:val="24"/>
+          <w:highlight w:val="yellow"/>
+        </w:rPr>
+      </w:pPr>
+      <w:r>
+        <w:rPr>
+          <w:sz w:val="24"/>
+          <w:szCs w:val="24"/>
+          <w:highlight w:val="yellow"/>
+        </w:rPr>
+        <w:t xml:space="preserve">We also probably made the mistake or having too much variance in the actions we recorded. We should have opted for more repetition as opposed to variance. For example, there are many ways you can open a door, we filmed for all of them. Doors with different shaped handles (or push doors with no handles), cupboard doors, fridge doors, microwave/oven doors. Then, what is the action of “opening a door”? Is it simply the act of opening it while standing still? What if you walk through the door? Some people open while walking through.  When </w:t>
+      </w:r>
+      <w:r>
+        <w:rPr>
+          <w:sz w:val="24"/>
+          <w:szCs w:val="24"/>
+          <w:highlight w:val="yellow"/>
+        </w:rPr>
+        <w:t xml:space="preserve">closing a door most people will close it behind them once they’ve entered the room without looking back. Do we only record door closes when standing still? It would be a rare occasion to see someone open and close doors while standing still in reality. </w:t>
+      </w:r>
+    </w:p>
+    <w:p>
+      <w:pPr>
+        <w:rPr>
+          <w:sz w:val="24"/>
+          <w:szCs w:val="24"/>
+        </w:rPr>
+      </w:pPr>
+      <w:r>
+        <w:rPr>
+          <w:sz w:val="24"/>
+          <w:szCs w:val="24"/>
+          <w:highlight w:val="yellow"/>
+        </w:rPr>
+        <w:t>It is questions such as those that we should have taken more time to determine before we filmed. Since we will more than likely need to film an additional two hours of footage, we will take a much greater focus on repetitious and stray away from unique actions. The list of actions we are going to performed will probably need to be more defined. For example from “turning action” -&gt; “unscrewing a bottle cap”. This way we can collect a large quantity of data o train the machine on instead of having a large variety of different types of activities that fall under the relatively broad categories we’ve given ourselves so far.</w:t>
+      </w:r>
+      <w:r>
+        <w:rPr>
+          <w:sz w:val="24"/>
+          <w:szCs w:val="24"/>
+        </w:rPr>
+        <w:t xml:space="preserve"> </w:t>
+      </w:r>
+    </w:p>
+    <w:p>
+      <w:pPr>
+        <w:rPr>
+          <w:b/>
+          <w:sz w:val="24"/>
+          <w:szCs w:val="24"/>
+        </w:rPr>
+      </w:pPr>
       <w:bookmarkStart w:id="0" w:name="_GoBack"/>
       <w:bookmarkEnd w:id="0"/>
     </w:p>
@@ -1718,4 +2355,16 @@
     </a:ext>
   </a:extLst>
 </a:theme>
+</file>
+
+<file path=customXml/item1.xml><?xml version="1.0" encoding="utf-8"?>
+<b:Sources xmlns:b="http://schemas.openxmlformats.org/officeDocument/2006/bibliography" xmlns="http://schemas.openxmlformats.org/officeDocument/2006/bibliography" SelectedStyle="\APASixthEditionOfficeOnline.xsl" StyleName="APA" Version="6"/>
+</file>
+
+<file path=customXml/itemProps1.xml><?xml version="1.0" encoding="utf-8"?>
+<ds:datastoreItem xmlns:ds="http://schemas.openxmlformats.org/officeDocument/2006/customXml" ds:itemID="{D635DBA7-160D-4F11-9A11-508AA071BB71}">
+  <ds:schemaRefs>
+    <ds:schemaRef ds:uri="http://schemas.openxmlformats.org/officeDocument/2006/bibliography"/>
+  </ds:schemaRefs>
+</ds:datastoreItem>
 </file>
</xml_diff>